<commit_message>
word-Datei mit stats 2
</commit_message>
<xml_diff>
--- a/src/Praktikum3/stats.docx
+++ b/src/Praktikum3/stats.docx
@@ -142,7 +142,7 @@
                 <w:sz w:val="21"/>
                 <w:szCs w:val="21"/>
               </w:rPr>
-              <w:t>1200</w:t>
+              <w:t>464</w:t>
             </w:r>
           </w:p>
         </w:tc>
@@ -151,7 +151,7 @@
         <w:tc>
           <w:tcPr>
             <w:tcW w:w="2340" w:type="dxa"/>
-            <w:shd w:val="clear" w:color="auto" w:fill="F8FF00"/>
+            <w:shd w:val="clear" w:color="auto" w:fill="FFEF00"/>
           </w:tcPr>
           <w:p>
             <w:pPr>
@@ -187,22 +187,22 @@
         <w:tc>
           <w:tcPr>
             <w:tcW w:w="3055" w:type="dxa"/>
-            <w:shd w:val="clear" w:color="auto" w:fill="F8FF00"/>
-          </w:tcPr>
-          <w:p>
-            <w:pPr>
-              <w:jc w:val="center"/>
-              <w:rPr>
-                <w:sz w:val="21"/>
-                <w:szCs w:val="21"/>
-              </w:rPr>
-            </w:pPr>
-            <w:r>
-              <w:rPr>
-                <w:sz w:val="21"/>
-                <w:szCs w:val="21"/>
-              </w:rPr>
-              <w:t>901</w:t>
+            <w:shd w:val="clear" w:color="auto" w:fill="FFEF00"/>
+          </w:tcPr>
+          <w:p>
+            <w:pPr>
+              <w:jc w:val="center"/>
+              <w:rPr>
+                <w:sz w:val="21"/>
+                <w:szCs w:val="21"/>
+              </w:rPr>
+            </w:pPr>
+            <w:r>
+              <w:rPr>
+                <w:sz w:val="21"/>
+                <w:szCs w:val="21"/>
+              </w:rPr>
+              <w:t>288</w:t>
             </w:r>
           </w:p>
         </w:tc>
@@ -211,58 +211,44 @@
         <w:tc>
           <w:tcPr>
             <w:tcW w:w="2340" w:type="dxa"/>
-            <w:shd w:val="clear" w:color="auto" w:fill="01FD18"/>
-          </w:tcPr>
-          <w:p>
-            <w:pPr>
-              <w:jc w:val="center"/>
-              <w:rPr>
-                <w:sz w:val="21"/>
-                <w:szCs w:val="21"/>
-              </w:rPr>
-            </w:pPr>
-            <w:r>
-              <w:rPr>
-                <w:sz w:val="21"/>
-                <w:szCs w:val="21"/>
-              </w:rPr>
-              <w:t>2</w:t>
-            </w:r>
-            <w:r>
-              <w:rPr>
-                <w:sz w:val="21"/>
-                <w:szCs w:val="21"/>
-              </w:rPr>
-              <w:t>.</w:t>
-            </w:r>
-            <w:r>
-              <w:rPr>
-                <w:sz w:val="21"/>
-                <w:szCs w:val="21"/>
-              </w:rPr>
-              <w:t>500</w:t>
+            <w:shd w:val="clear" w:color="auto" w:fill="92D050"/>
+          </w:tcPr>
+          <w:p>
+            <w:pPr>
+              <w:jc w:val="center"/>
+              <w:rPr>
+                <w:sz w:val="21"/>
+                <w:szCs w:val="21"/>
+              </w:rPr>
+            </w:pPr>
+            <w:r>
+              <w:rPr>
+                <w:sz w:val="21"/>
+                <w:szCs w:val="21"/>
+              </w:rPr>
+              <w:t>3.000</w:t>
             </w:r>
           </w:p>
         </w:tc>
         <w:tc>
           <w:tcPr>
             <w:tcW w:w="3055" w:type="dxa"/>
-            <w:shd w:val="clear" w:color="auto" w:fill="01FD18"/>
-          </w:tcPr>
-          <w:p>
-            <w:pPr>
-              <w:jc w:val="center"/>
-              <w:rPr>
-                <w:sz w:val="21"/>
-                <w:szCs w:val="21"/>
-              </w:rPr>
-            </w:pPr>
-            <w:r>
-              <w:rPr>
-                <w:sz w:val="21"/>
-                <w:szCs w:val="21"/>
-              </w:rPr>
-              <w:t>847</w:t>
+            <w:shd w:val="clear" w:color="auto" w:fill="92D050"/>
+          </w:tcPr>
+          <w:p>
+            <w:pPr>
+              <w:jc w:val="center"/>
+              <w:rPr>
+                <w:sz w:val="21"/>
+                <w:szCs w:val="21"/>
+              </w:rPr>
+            </w:pPr>
+            <w:r>
+              <w:rPr>
+                <w:sz w:val="21"/>
+                <w:szCs w:val="21"/>
+              </w:rPr>
+              <w:t>235</w:t>
             </w:r>
           </w:p>
         </w:tc>
@@ -271,58 +257,44 @@
         <w:tc>
           <w:tcPr>
             <w:tcW w:w="2340" w:type="dxa"/>
-            <w:shd w:val="clear" w:color="auto" w:fill="01FD18"/>
-          </w:tcPr>
-          <w:p>
-            <w:pPr>
-              <w:jc w:val="center"/>
-              <w:rPr>
-                <w:sz w:val="21"/>
-                <w:szCs w:val="21"/>
-              </w:rPr>
-            </w:pPr>
-            <w:r>
-              <w:rPr>
-                <w:sz w:val="21"/>
-                <w:szCs w:val="21"/>
-              </w:rPr>
-              <w:t>3</w:t>
-            </w:r>
-            <w:r>
-              <w:rPr>
-                <w:sz w:val="21"/>
-                <w:szCs w:val="21"/>
-              </w:rPr>
-              <w:t>.</w:t>
-            </w:r>
-            <w:r>
-              <w:rPr>
-                <w:sz w:val="21"/>
-                <w:szCs w:val="21"/>
-              </w:rPr>
-              <w:t>000</w:t>
+            <w:shd w:val="clear" w:color="auto" w:fill="0DF619"/>
+          </w:tcPr>
+          <w:p>
+            <w:pPr>
+              <w:jc w:val="center"/>
+              <w:rPr>
+                <w:sz w:val="21"/>
+                <w:szCs w:val="21"/>
+              </w:rPr>
+            </w:pPr>
+            <w:r>
+              <w:rPr>
+                <w:sz w:val="21"/>
+                <w:szCs w:val="21"/>
+              </w:rPr>
+              <w:t>4.000</w:t>
             </w:r>
           </w:p>
         </w:tc>
         <w:tc>
           <w:tcPr>
             <w:tcW w:w="3055" w:type="dxa"/>
-            <w:shd w:val="clear" w:color="auto" w:fill="01FD18"/>
-          </w:tcPr>
-          <w:p>
-            <w:pPr>
-              <w:jc w:val="center"/>
-              <w:rPr>
-                <w:sz w:val="21"/>
-                <w:szCs w:val="21"/>
-              </w:rPr>
-            </w:pPr>
-            <w:r>
-              <w:rPr>
-                <w:sz w:val="21"/>
-                <w:szCs w:val="21"/>
-              </w:rPr>
-              <w:t>818</w:t>
+            <w:shd w:val="clear" w:color="auto" w:fill="0DF619"/>
+          </w:tcPr>
+          <w:p>
+            <w:pPr>
+              <w:jc w:val="center"/>
+              <w:rPr>
+                <w:sz w:val="21"/>
+                <w:szCs w:val="21"/>
+              </w:rPr>
+            </w:pPr>
+            <w:r>
+              <w:rPr>
+                <w:sz w:val="21"/>
+                <w:szCs w:val="21"/>
+              </w:rPr>
+              <w:t>199</w:t>
             </w:r>
           </w:p>
         </w:tc>
@@ -331,238 +303,44 @@
         <w:tc>
           <w:tcPr>
             <w:tcW w:w="2340" w:type="dxa"/>
-            <w:shd w:val="clear" w:color="auto" w:fill="9CFE01"/>
-          </w:tcPr>
-          <w:p>
-            <w:pPr>
-              <w:jc w:val="center"/>
-              <w:rPr>
-                <w:sz w:val="21"/>
-                <w:szCs w:val="21"/>
-              </w:rPr>
-            </w:pPr>
-            <w:r>
-              <w:rPr>
-                <w:sz w:val="21"/>
-                <w:szCs w:val="21"/>
-              </w:rPr>
-              <w:t>3</w:t>
-            </w:r>
-            <w:r>
-              <w:rPr>
-                <w:sz w:val="21"/>
-                <w:szCs w:val="21"/>
-              </w:rPr>
-              <w:t>.</w:t>
-            </w:r>
-            <w:r>
-              <w:rPr>
-                <w:sz w:val="21"/>
-                <w:szCs w:val="21"/>
-              </w:rPr>
-              <w:t>500</w:t>
+            <w:shd w:val="clear" w:color="auto" w:fill="92D050"/>
+          </w:tcPr>
+          <w:p>
+            <w:pPr>
+              <w:jc w:val="center"/>
+              <w:rPr>
+                <w:sz w:val="21"/>
+                <w:szCs w:val="21"/>
+              </w:rPr>
+            </w:pPr>
+            <w:r>
+              <w:rPr>
+                <w:sz w:val="21"/>
+                <w:szCs w:val="21"/>
+              </w:rPr>
+              <w:t>5.000</w:t>
             </w:r>
           </w:p>
         </w:tc>
         <w:tc>
           <w:tcPr>
             <w:tcW w:w="3055" w:type="dxa"/>
-            <w:shd w:val="clear" w:color="auto" w:fill="9CFE01"/>
-          </w:tcPr>
-          <w:p>
-            <w:pPr>
-              <w:jc w:val="center"/>
-              <w:rPr>
-                <w:sz w:val="21"/>
-                <w:szCs w:val="21"/>
-              </w:rPr>
-            </w:pPr>
-            <w:r>
-              <w:rPr>
-                <w:sz w:val="21"/>
-                <w:szCs w:val="21"/>
-              </w:rPr>
-              <w:t>875</w:t>
-            </w:r>
-          </w:p>
-        </w:tc>
-      </w:tr>
-      <w:tr>
-        <w:tc>
-          <w:tcPr>
-            <w:tcW w:w="2340" w:type="dxa"/>
-            <w:shd w:val="clear" w:color="auto" w:fill="01FD18"/>
-          </w:tcPr>
-          <w:p>
-            <w:pPr>
-              <w:jc w:val="center"/>
-              <w:rPr>
-                <w:sz w:val="21"/>
-                <w:szCs w:val="21"/>
-              </w:rPr>
-            </w:pPr>
-            <w:r>
-              <w:rPr>
-                <w:sz w:val="21"/>
-                <w:szCs w:val="21"/>
-              </w:rPr>
-              <w:t>4</w:t>
-            </w:r>
-            <w:r>
-              <w:rPr>
-                <w:sz w:val="21"/>
-                <w:szCs w:val="21"/>
-              </w:rPr>
-              <w:t>.</w:t>
-            </w:r>
-            <w:r>
-              <w:rPr>
-                <w:sz w:val="21"/>
-                <w:szCs w:val="21"/>
-              </w:rPr>
-              <w:t>000</w:t>
-            </w:r>
-          </w:p>
-        </w:tc>
-        <w:tc>
-          <w:tcPr>
-            <w:tcW w:w="3055" w:type="dxa"/>
-            <w:shd w:val="clear" w:color="auto" w:fill="01FD18"/>
-          </w:tcPr>
-          <w:p>
-            <w:pPr>
-              <w:jc w:val="center"/>
-              <w:rPr>
-                <w:sz w:val="21"/>
-                <w:szCs w:val="21"/>
-              </w:rPr>
-            </w:pPr>
-            <w:r>
-              <w:rPr>
-                <w:sz w:val="21"/>
-                <w:szCs w:val="21"/>
-              </w:rPr>
-              <w:t>851</w:t>
-            </w:r>
-          </w:p>
-        </w:tc>
-      </w:tr>
-      <w:tr>
-        <w:tc>
-          <w:tcPr>
-            <w:tcW w:w="2340" w:type="dxa"/>
-            <w:shd w:val="clear" w:color="auto" w:fill="9CFE01"/>
-          </w:tcPr>
-          <w:p>
-            <w:pPr>
-              <w:jc w:val="center"/>
-              <w:rPr>
-                <w:sz w:val="21"/>
-                <w:szCs w:val="21"/>
-              </w:rPr>
-            </w:pPr>
-            <w:r>
-              <w:rPr>
-                <w:sz w:val="21"/>
-                <w:szCs w:val="21"/>
-              </w:rPr>
-              <w:t>8</w:t>
-            </w:r>
-            <w:r>
-              <w:rPr>
-                <w:sz w:val="21"/>
-                <w:szCs w:val="21"/>
-              </w:rPr>
-              <w:t>.</w:t>
-            </w:r>
-            <w:r>
-              <w:rPr>
-                <w:sz w:val="21"/>
-                <w:szCs w:val="21"/>
-              </w:rPr>
-              <w:t>000</w:t>
-            </w:r>
-          </w:p>
-        </w:tc>
-        <w:tc>
-          <w:tcPr>
-            <w:tcW w:w="3055" w:type="dxa"/>
-            <w:shd w:val="clear" w:color="auto" w:fill="9CFE01"/>
-          </w:tcPr>
-          <w:p>
-            <w:pPr>
-              <w:jc w:val="center"/>
-              <w:rPr>
-                <w:sz w:val="21"/>
-                <w:szCs w:val="21"/>
-              </w:rPr>
-            </w:pPr>
-            <w:r>
-              <w:rPr>
-                <w:sz w:val="21"/>
-                <w:szCs w:val="21"/>
-              </w:rPr>
-              <w:t>858</w:t>
-            </w:r>
-          </w:p>
-        </w:tc>
-      </w:tr>
-      <w:tr>
-        <w:tc>
-          <w:tcPr>
-            <w:tcW w:w="2340" w:type="dxa"/>
-            <w:shd w:val="clear" w:color="auto" w:fill="F8FF00"/>
-          </w:tcPr>
-          <w:p>
-            <w:pPr>
-              <w:jc w:val="center"/>
-              <w:rPr>
-                <w:sz w:val="21"/>
-                <w:szCs w:val="21"/>
-              </w:rPr>
-            </w:pPr>
-            <w:r>
-              <w:rPr>
-                <w:sz w:val="21"/>
-                <w:szCs w:val="21"/>
-              </w:rPr>
-              <w:t>16</w:t>
-            </w:r>
-            <w:r>
-              <w:rPr>
-                <w:sz w:val="21"/>
-                <w:szCs w:val="21"/>
-              </w:rPr>
-              <w:t>.</w:t>
-            </w:r>
-            <w:r>
-              <w:rPr>
-                <w:sz w:val="21"/>
-                <w:szCs w:val="21"/>
-              </w:rPr>
-              <w:t>000</w:t>
-            </w:r>
-          </w:p>
-        </w:tc>
-        <w:tc>
-          <w:tcPr>
-            <w:tcW w:w="3055" w:type="dxa"/>
-            <w:shd w:val="clear" w:color="auto" w:fill="F8FF00"/>
-          </w:tcPr>
-          <w:p>
-            <w:pPr>
-              <w:jc w:val="center"/>
-              <w:rPr>
-                <w:sz w:val="21"/>
-                <w:szCs w:val="21"/>
-              </w:rPr>
-            </w:pPr>
-            <w:r>
-              <w:rPr>
-                <w:sz w:val="21"/>
-                <w:szCs w:val="21"/>
-              </w:rPr>
-              <w:t>859</w:t>
+            <w:shd w:val="clear" w:color="auto" w:fill="92D050"/>
+          </w:tcPr>
+          <w:p>
+            <w:pPr>
+              <w:jc w:val="center"/>
+              <w:rPr>
+                <w:sz w:val="21"/>
+                <w:szCs w:val="21"/>
+              </w:rPr>
+            </w:pPr>
+            <w:r>
+              <w:rPr>
+                <w:sz w:val="21"/>
+                <w:szCs w:val="21"/>
+              </w:rPr>
+              <w:t>219</w:t>
             </w:r>
           </w:p>
         </w:tc>
@@ -694,7 +472,14 @@
                 <w:sz w:val="21"/>
                 <w:szCs w:val="21"/>
               </w:rPr>
-              <w:t>30.</w:t>
+              <w:t>4</w:t>
+            </w:r>
+            <w:r>
+              <w:rPr>
+                <w:sz w:val="21"/>
+                <w:szCs w:val="21"/>
+              </w:rPr>
+              <w:t>0.</w:t>
             </w:r>
             <w:r>
               <w:rPr>
@@ -740,10 +525,10 @@
         <w:t xml:space="preserve"> Mit window size == </w:t>
       </w:r>
       <w:r>
-        <w:rPr>
-          <w:highlight w:val="yellow"/>
-        </w:rPr>
-        <w:t>3000</w:t>
+        <w:t>4</w:t>
+      </w:r>
+      <w:r>
+        <w:t>000</w:t>
       </w:r>
       <w:r>
         <w:t xml:space="preserve"> Bytes</w:t>

</xml_diff>